<commit_message>
Se agrego flujo del caso a registrar chofer
</commit_message>
<xml_diff>
--- a/Caso de Uso - Registrar Chofer.docx
+++ b/Caso de Uso - Registrar Chofer.docx
@@ -335,7 +335,13 @@
               <w:spacing w:after="0" w:line="240" w:lineRule="auto"/>
             </w:pPr>
             <w:r>
-              <w:t>Se seleccionará la opción de registrar chofer.</w:t>
+              <w:t>El administrador ingresará nombre</w:t>
+            </w:r>
+            <w:r>
+              <w:t xml:space="preserve"> de usuario</w:t>
+            </w:r>
+            <w:r>
+              <w:t xml:space="preserve"> del chofer.</w:t>
             </w:r>
           </w:p>
         </w:tc>
@@ -375,7 +381,7 @@
               <w:spacing w:after="0" w:line="240" w:lineRule="auto"/>
             </w:pPr>
             <w:r>
-              <w:t>El administrador ingresará nombre del chofer.</w:t>
+              <w:t>El sistema verificará si el chofer está registrado como un usuario.</w:t>
             </w:r>
           </w:p>
         </w:tc>
@@ -415,7 +421,7 @@
               <w:spacing w:after="0" w:line="240" w:lineRule="auto"/>
             </w:pPr>
             <w:r>
-              <w:t>El sistema verificará si el chofer está registrado como un usuario.</w:t>
+              <w:t>El administrador ingresará los datos del chofer tales como numero de licencia, fecha de contratación y un teléfono familiar de referencia.</w:t>
             </w:r>
           </w:p>
         </w:tc>
@@ -455,7 +461,7 @@
               <w:spacing w:after="0" w:line="240" w:lineRule="auto"/>
             </w:pPr>
             <w:r>
-              <w:t>El administrador ingresará los datos del chofer tales como numero de licencia, fecha de contratación y un teléfono familiar de referencia.</w:t>
+              <w:t>El sistema verificará si el chofer ya está registrado.</w:t>
             </w:r>
           </w:p>
         </w:tc>
@@ -482,7 +488,7 @@
               <w:jc w:val="center"/>
             </w:pPr>
             <w:r>
-              <w:t>5</w:t>
+              <w:t>Paso</w:t>
             </w:r>
           </w:p>
         </w:tc>
@@ -490,11 +496,7 @@
           <w:tcPr>
             <w:tcW w:w="5761" w:type="dxa"/>
           </w:tcPr>
-          <w:p>
-            <w:r>
-              <w:t>El sistema verificará si el chofer ya está registrado.</w:t>
-            </w:r>
-          </w:p>
+          <w:p/>
         </w:tc>
       </w:tr>
       <w:tr>
@@ -522,44 +524,7 @@
               <w:jc w:val="center"/>
             </w:pPr>
             <w:r>
-              <w:t>Paso</w:t>
-            </w:r>
-          </w:p>
-        </w:tc>
-        <w:tc>
-          <w:tcPr>
-            <w:tcW w:w="5761" w:type="dxa"/>
-          </w:tcPr>
-          <w:p>
-            <w:pPr>
-              <w:spacing w:after="0" w:line="240" w:lineRule="auto"/>
-            </w:pPr>
-          </w:p>
-        </w:tc>
-      </w:tr>
-      <w:tr>
-        <w:tc>
-          <w:tcPr>
-            <w:tcW w:w="2951" w:type="dxa"/>
-            <w:vMerge/>
-          </w:tcPr>
-          <w:p>
-            <w:pPr>
-              <w:spacing w:after="0" w:line="240" w:lineRule="auto"/>
-            </w:pPr>
-          </w:p>
-        </w:tc>
-        <w:tc>
-          <w:tcPr>
-            <w:tcW w:w="638" w:type="dxa"/>
-          </w:tcPr>
-          <w:p>
-            <w:pPr>
-              <w:spacing w:after="0" w:line="240" w:lineRule="auto"/>
-              <w:jc w:val="center"/>
-            </w:pPr>
-            <w:r>
-              <w:t>3</w:t>
+              <w:t>2</w:t>
             </w:r>
           </w:p>
         </w:tc>
@@ -599,7 +564,7 @@
               <w:jc w:val="center"/>
             </w:pPr>
             <w:r>
-              <w:t>5</w:t>
+              <w:t>4</w:t>
             </w:r>
           </w:p>
         </w:tc>
@@ -744,8 +709,248 @@
           </wp:inline>
         </w:drawing>
       </w:r>
+    </w:p>
+    <w:p>
+      <w:pPr>
+        <w:rPr>
+          <w:color w:val="4A442A"/>
+          <w:sz w:val="28"/>
+          <w:szCs w:val="28"/>
+        </w:rPr>
+      </w:pPr>
+      <w:r>
+        <w:rPr>
+          <w:noProof/>
+          <w:color w:val="4A442A"/>
+          <w:sz w:val="28"/>
+          <w:szCs w:val="28"/>
+          <w:lang w:eastAsia="es-MX"/>
+        </w:rPr>
+        <w:lastRenderedPageBreak/>
+        <w:drawing>
+          <wp:anchor distT="0" distB="0" distL="114300" distR="114300" simplePos="0" relativeHeight="251658240" behindDoc="1" locked="0" layoutInCell="1" allowOverlap="1" wp14:anchorId="5D7F881E" wp14:editId="0095BDF8">
+            <wp:simplePos x="0" y="0"/>
+            <wp:positionH relativeFrom="column">
+              <wp:posOffset>3200400</wp:posOffset>
+            </wp:positionH>
+            <wp:positionV relativeFrom="paragraph">
+              <wp:posOffset>7620</wp:posOffset>
+            </wp:positionV>
+            <wp:extent cx="3361184" cy="4137660"/>
+            <wp:effectExtent l="0" t="0" r="0" b="0"/>
+            <wp:wrapNone/>
+            <wp:docPr id="1" name="Imagen 1" descr="D:\Descargas\Registrar Chofer.png"/>
+            <wp:cNvGraphicFramePr>
+              <a:graphicFrameLocks xmlns:a="http://schemas.openxmlformats.org/drawingml/2006/main" noChangeAspect="1"/>
+            </wp:cNvGraphicFramePr>
+            <a:graphic xmlns:a="http://schemas.openxmlformats.org/drawingml/2006/main">
+              <a:graphicData uri="http://schemas.openxmlformats.org/drawingml/2006/picture">
+                <pic:pic xmlns:pic="http://schemas.openxmlformats.org/drawingml/2006/picture">
+                  <pic:nvPicPr>
+                    <pic:cNvPr id="0" name="Picture 1" descr="D:\Descargas\Registrar Chofer.png"/>
+                    <pic:cNvPicPr>
+                      <a:picLocks noChangeAspect="1" noChangeArrowheads="1"/>
+                    </pic:cNvPicPr>
+                  </pic:nvPicPr>
+                  <pic:blipFill>
+                    <a:blip r:embed="rId8" cstate="print">
+                      <a:extLst>
+                        <a:ext uri="{28A0092B-C50C-407E-A947-70E740481C1C}">
+                          <a14:useLocalDpi xmlns:a14="http://schemas.microsoft.com/office/drawing/2010/main" val="0"/>
+                        </a:ext>
+                      </a:extLst>
+                    </a:blip>
+                    <a:srcRect/>
+                    <a:stretch>
+                      <a:fillRect/>
+                    </a:stretch>
+                  </pic:blipFill>
+                  <pic:spPr bwMode="auto">
+                    <a:xfrm>
+                      <a:off x="0" y="0"/>
+                      <a:ext cx="3361184" cy="4137660"/>
+                    </a:xfrm>
+                    <a:prstGeom prst="rect">
+                      <a:avLst/>
+                    </a:prstGeom>
+                    <a:noFill/>
+                    <a:ln>
+                      <a:noFill/>
+                    </a:ln>
+                  </pic:spPr>
+                </pic:pic>
+              </a:graphicData>
+            </a:graphic>
+          </wp:anchor>
+        </w:drawing>
+      </w:r>
+      <w:r>
+        <w:rPr>
+          <w:color w:val="4A442A"/>
+          <w:sz w:val="28"/>
+          <w:szCs w:val="28"/>
+        </w:rPr>
+        <w:t>Flujo del caso de uso</w:t>
+      </w:r>
+    </w:p>
+    <w:p>
+      <w:pPr>
+        <w:pStyle w:val="Prrafodelista"/>
+        <w:numPr>
+          <w:ilvl w:val="0"/>
+          <w:numId w:val="24"/>
+        </w:numPr>
+      </w:pPr>
+      <w:r>
+        <w:t>Inicio del caso de uso.</w:t>
+      </w:r>
+    </w:p>
+    <w:p>
+      <w:pPr>
+        <w:pStyle w:val="Prrafodelista"/>
+        <w:numPr>
+          <w:ilvl w:val="0"/>
+          <w:numId w:val="24"/>
+        </w:numPr>
+      </w:pPr>
+      <w:r>
+        <w:t xml:space="preserve">El administrador ingresara usuario </w:t>
+      </w:r>
+      <w:r>
+        <w:br/>
+        <w:t>del chofer.</w:t>
+      </w:r>
+    </w:p>
+    <w:p>
+      <w:pPr>
+        <w:pStyle w:val="Prrafodelista"/>
+        <w:numPr>
+          <w:ilvl w:val="0"/>
+          <w:numId w:val="24"/>
+        </w:numPr>
+      </w:pPr>
+      <w:r>
+        <w:t>El sistema verificará que exista</w:t>
+      </w:r>
+      <w:r>
+        <w:br/>
+        <w:t>dicho usuario.</w:t>
+      </w:r>
+    </w:p>
+    <w:p>
+      <w:pPr>
+        <w:pStyle w:val="Prrafodelista"/>
+        <w:numPr>
+          <w:ilvl w:val="0"/>
+          <w:numId w:val="24"/>
+        </w:numPr>
+      </w:pPr>
+      <w:r>
+        <w:t xml:space="preserve">Si el usuario no existe pedirá de </w:t>
+      </w:r>
+      <w:r>
+        <w:br/>
+        <w:t>nuevo al administrador el usuario.</w:t>
+      </w:r>
+    </w:p>
+    <w:p>
+      <w:pPr>
+        <w:pStyle w:val="Prrafodelista"/>
+        <w:numPr>
+          <w:ilvl w:val="0"/>
+          <w:numId w:val="24"/>
+        </w:numPr>
+      </w:pPr>
+      <w:r>
+        <w:t>Si el usuario existe permitirá al</w:t>
+      </w:r>
       <w:bookmarkStart w:id="0" w:name="_GoBack"/>
       <w:bookmarkEnd w:id="0"/>
+      <w:r>
+        <w:br/>
+        <w:t>administrador ingresar datos del</w:t>
+      </w:r>
+      <w:r>
+        <w:br/>
+        <w:t>chofer.</w:t>
+      </w:r>
+    </w:p>
+    <w:p>
+      <w:pPr>
+        <w:pStyle w:val="Prrafodelista"/>
+        <w:numPr>
+          <w:ilvl w:val="0"/>
+          <w:numId w:val="24"/>
+        </w:numPr>
+      </w:pPr>
+      <w:r>
+        <w:t xml:space="preserve">El administrador ingresará datos </w:t>
+      </w:r>
+      <w:r>
+        <w:br/>
+        <w:t>del chofer como numero de licencia,</w:t>
+      </w:r>
+      <w:r>
+        <w:br/>
+        <w:t>fecha de contratación y número telefónico</w:t>
+      </w:r>
+      <w:r>
+        <w:br/>
+        <w:t>de un familiar como referencia.</w:t>
+      </w:r>
+    </w:p>
+    <w:p>
+      <w:pPr>
+        <w:pStyle w:val="Prrafodelista"/>
+        <w:numPr>
+          <w:ilvl w:val="0"/>
+          <w:numId w:val="24"/>
+        </w:numPr>
+      </w:pPr>
+      <w:r>
+        <w:t xml:space="preserve">Si el chofer ya fue registrado, pedirá </w:t>
+      </w:r>
+      <w:r>
+        <w:br/>
+        <w:t>de nuevo los datos.</w:t>
+      </w:r>
+    </w:p>
+    <w:p>
+      <w:pPr>
+        <w:pStyle w:val="Prrafodelista"/>
+        <w:numPr>
+          <w:ilvl w:val="0"/>
+          <w:numId w:val="24"/>
+        </w:numPr>
+      </w:pPr>
+      <w:r>
+        <w:t>Si el chofer no ha sido registrado mandará</w:t>
+      </w:r>
+      <w:r>
+        <w:br/>
+        <w:t>a la página principal del administrador.</w:t>
+      </w:r>
+    </w:p>
+    <w:p>
+      <w:pPr>
+        <w:pStyle w:val="Prrafodelista"/>
+        <w:numPr>
+          <w:ilvl w:val="0"/>
+          <w:numId w:val="24"/>
+        </w:numPr>
+      </w:pPr>
+      <w:r>
+        <w:t>Fin del caso de uso.</w:t>
+      </w:r>
+    </w:p>
+    <w:p>
+      <w:pPr>
+        <w:rPr>
+          <w:color w:val="4A442A"/>
+          <w:sz w:val="28"/>
+          <w:szCs w:val="28"/>
+        </w:rPr>
+      </w:pPr>
     </w:p>
     <w:sectPr>
       <w:pgSz w:w="12240" w:h="15840"/>
@@ -988,6 +1193,92 @@
     </w:lvl>
   </w:abstractNum>
   <w:abstractNum w:abstractNumId="2" w15:restartNumberingAfterBreak="0">
+    <w:nsid w:val="132406CB"/>
+    <w:multiLevelType w:val="hybridMultilevel"/>
+    <w:tmpl w:val="A2D65DD8"/>
+    <w:lvl w:ilvl="0" w:tplc="080A000F">
+      <w:start w:val="1"/>
+      <w:numFmt w:val="decimal"/>
+      <w:lvlText w:val="%1."/>
+      <w:lvlJc w:val="left"/>
+      <w:pPr>
+        <w:ind w:left="720" w:hanging="360"/>
+      </w:pPr>
+    </w:lvl>
+    <w:lvl w:ilvl="1" w:tplc="080A0019" w:tentative="1">
+      <w:start w:val="1"/>
+      <w:numFmt w:val="lowerLetter"/>
+      <w:lvlText w:val="%2."/>
+      <w:lvlJc w:val="left"/>
+      <w:pPr>
+        <w:ind w:left="1440" w:hanging="360"/>
+      </w:pPr>
+    </w:lvl>
+    <w:lvl w:ilvl="2" w:tplc="080A001B" w:tentative="1">
+      <w:start w:val="1"/>
+      <w:numFmt w:val="lowerRoman"/>
+      <w:lvlText w:val="%3."/>
+      <w:lvlJc w:val="right"/>
+      <w:pPr>
+        <w:ind w:left="2160" w:hanging="180"/>
+      </w:pPr>
+    </w:lvl>
+    <w:lvl w:ilvl="3" w:tplc="080A000F" w:tentative="1">
+      <w:start w:val="1"/>
+      <w:numFmt w:val="decimal"/>
+      <w:lvlText w:val="%4."/>
+      <w:lvlJc w:val="left"/>
+      <w:pPr>
+        <w:ind w:left="2880" w:hanging="360"/>
+      </w:pPr>
+    </w:lvl>
+    <w:lvl w:ilvl="4" w:tplc="080A0019" w:tentative="1">
+      <w:start w:val="1"/>
+      <w:numFmt w:val="lowerLetter"/>
+      <w:lvlText w:val="%5."/>
+      <w:lvlJc w:val="left"/>
+      <w:pPr>
+        <w:ind w:left="3600" w:hanging="360"/>
+      </w:pPr>
+    </w:lvl>
+    <w:lvl w:ilvl="5" w:tplc="080A001B" w:tentative="1">
+      <w:start w:val="1"/>
+      <w:numFmt w:val="lowerRoman"/>
+      <w:lvlText w:val="%6."/>
+      <w:lvlJc w:val="right"/>
+      <w:pPr>
+        <w:ind w:left="4320" w:hanging="180"/>
+      </w:pPr>
+    </w:lvl>
+    <w:lvl w:ilvl="6" w:tplc="080A000F" w:tentative="1">
+      <w:start w:val="1"/>
+      <w:numFmt w:val="decimal"/>
+      <w:lvlText w:val="%7."/>
+      <w:lvlJc w:val="left"/>
+      <w:pPr>
+        <w:ind w:left="5040" w:hanging="360"/>
+      </w:pPr>
+    </w:lvl>
+    <w:lvl w:ilvl="7" w:tplc="080A0019" w:tentative="1">
+      <w:start w:val="1"/>
+      <w:numFmt w:val="lowerLetter"/>
+      <w:lvlText w:val="%8."/>
+      <w:lvlJc w:val="left"/>
+      <w:pPr>
+        <w:ind w:left="5760" w:hanging="360"/>
+      </w:pPr>
+    </w:lvl>
+    <w:lvl w:ilvl="8" w:tplc="080A001B" w:tentative="1">
+      <w:start w:val="1"/>
+      <w:numFmt w:val="lowerRoman"/>
+      <w:lvlText w:val="%9."/>
+      <w:lvlJc w:val="right"/>
+      <w:pPr>
+        <w:ind w:left="6480" w:hanging="180"/>
+      </w:pPr>
+    </w:lvl>
+  </w:abstractNum>
+  <w:abstractNum w:abstractNumId="3" w15:restartNumberingAfterBreak="0">
     <w:nsid w:val="14EA0509"/>
     <w:multiLevelType w:val="multilevel"/>
     <w:tmpl w:val="80FE34EA"/>
@@ -1108,7 +1399,7 @@
       </w:rPr>
     </w:lvl>
   </w:abstractNum>
-  <w:abstractNum w:abstractNumId="3" w15:restartNumberingAfterBreak="0">
+  <w:abstractNum w:abstractNumId="4" w15:restartNumberingAfterBreak="0">
     <w:nsid w:val="15E52DFB"/>
     <w:multiLevelType w:val="hybridMultilevel"/>
     <w:tmpl w:val="82A6941A"/>
@@ -1194,7 +1485,7 @@
       </w:pPr>
     </w:lvl>
   </w:abstractNum>
-  <w:abstractNum w:abstractNumId="4" w15:restartNumberingAfterBreak="0">
+  <w:abstractNum w:abstractNumId="5" w15:restartNumberingAfterBreak="0">
     <w:nsid w:val="1AF72CA9"/>
     <w:multiLevelType w:val="hybridMultilevel"/>
     <w:tmpl w:val="B5980FC6"/>
@@ -1283,7 +1574,7 @@
       </w:pPr>
     </w:lvl>
   </w:abstractNum>
-  <w:abstractNum w:abstractNumId="5" w15:restartNumberingAfterBreak="0">
+  <w:abstractNum w:abstractNumId="6" w15:restartNumberingAfterBreak="0">
     <w:nsid w:val="24062DCB"/>
     <w:multiLevelType w:val="hybridMultilevel"/>
     <w:tmpl w:val="6C7416D2"/>
@@ -1372,7 +1663,7 @@
       </w:pPr>
     </w:lvl>
   </w:abstractNum>
-  <w:abstractNum w:abstractNumId="6" w15:restartNumberingAfterBreak="0">
+  <w:abstractNum w:abstractNumId="7" w15:restartNumberingAfterBreak="0">
     <w:nsid w:val="34CD679B"/>
     <w:multiLevelType w:val="hybridMultilevel"/>
     <w:tmpl w:val="26668F26"/>
@@ -1461,7 +1752,7 @@
       </w:pPr>
     </w:lvl>
   </w:abstractNum>
-  <w:abstractNum w:abstractNumId="7" w15:restartNumberingAfterBreak="0">
+  <w:abstractNum w:abstractNumId="8" w15:restartNumberingAfterBreak="0">
     <w:nsid w:val="37FF033A"/>
     <w:multiLevelType w:val="multilevel"/>
     <w:tmpl w:val="6420A1E6"/>
@@ -1579,7 +1870,7 @@
       </w:rPr>
     </w:lvl>
   </w:abstractNum>
-  <w:abstractNum w:abstractNumId="8" w15:restartNumberingAfterBreak="0">
+  <w:abstractNum w:abstractNumId="9" w15:restartNumberingAfterBreak="0">
     <w:nsid w:val="3F141D36"/>
     <w:multiLevelType w:val="hybridMultilevel"/>
     <w:tmpl w:val="26668F26"/>
@@ -1668,7 +1959,7 @@
       </w:pPr>
     </w:lvl>
   </w:abstractNum>
-  <w:abstractNum w:abstractNumId="9" w15:restartNumberingAfterBreak="0">
+  <w:abstractNum w:abstractNumId="10" w15:restartNumberingAfterBreak="0">
     <w:nsid w:val="40ED000E"/>
     <w:multiLevelType w:val="hybridMultilevel"/>
     <w:tmpl w:val="26668F26"/>
@@ -1757,7 +2048,7 @@
       </w:pPr>
     </w:lvl>
   </w:abstractNum>
-  <w:abstractNum w:abstractNumId="10" w15:restartNumberingAfterBreak="0">
+  <w:abstractNum w:abstractNumId="11" w15:restartNumberingAfterBreak="0">
     <w:nsid w:val="42C36B95"/>
     <w:multiLevelType w:val="hybridMultilevel"/>
     <w:tmpl w:val="49CECF86"/>
@@ -1846,7 +2137,7 @@
       </w:pPr>
     </w:lvl>
   </w:abstractNum>
-  <w:abstractNum w:abstractNumId="11" w15:restartNumberingAfterBreak="0">
+  <w:abstractNum w:abstractNumId="12" w15:restartNumberingAfterBreak="0">
     <w:nsid w:val="45F334CE"/>
     <w:multiLevelType w:val="hybridMultilevel"/>
     <w:tmpl w:val="26668F26"/>
@@ -1935,7 +2226,7 @@
       </w:pPr>
     </w:lvl>
   </w:abstractNum>
-  <w:abstractNum w:abstractNumId="12" w15:restartNumberingAfterBreak="0">
+  <w:abstractNum w:abstractNumId="13" w15:restartNumberingAfterBreak="0">
     <w:nsid w:val="48A8137C"/>
     <w:multiLevelType w:val="hybridMultilevel"/>
     <w:tmpl w:val="7382B090"/>
@@ -2021,7 +2312,7 @@
       </w:pPr>
     </w:lvl>
   </w:abstractNum>
-  <w:abstractNum w:abstractNumId="13" w15:restartNumberingAfterBreak="0">
+  <w:abstractNum w:abstractNumId="14" w15:restartNumberingAfterBreak="0">
     <w:nsid w:val="4B7C296F"/>
     <w:multiLevelType w:val="hybridMultilevel"/>
     <w:tmpl w:val="D076F970"/>
@@ -2110,7 +2401,7 @@
       </w:pPr>
     </w:lvl>
   </w:abstractNum>
-  <w:abstractNum w:abstractNumId="14" w15:restartNumberingAfterBreak="0">
+  <w:abstractNum w:abstractNumId="15" w15:restartNumberingAfterBreak="0">
     <w:nsid w:val="4FB63F45"/>
     <w:multiLevelType w:val="hybridMultilevel"/>
     <w:tmpl w:val="1B944A26"/>
@@ -2199,7 +2490,7 @@
       </w:pPr>
     </w:lvl>
   </w:abstractNum>
-  <w:abstractNum w:abstractNumId="15" w15:restartNumberingAfterBreak="0">
+  <w:abstractNum w:abstractNumId="16" w15:restartNumberingAfterBreak="0">
     <w:nsid w:val="550C0271"/>
     <w:multiLevelType w:val="hybridMultilevel"/>
     <w:tmpl w:val="8B18B6E8"/>
@@ -2288,7 +2579,7 @@
       </w:pPr>
     </w:lvl>
   </w:abstractNum>
-  <w:abstractNum w:abstractNumId="16" w15:restartNumberingAfterBreak="0">
+  <w:abstractNum w:abstractNumId="17" w15:restartNumberingAfterBreak="0">
     <w:nsid w:val="635B6444"/>
     <w:multiLevelType w:val="hybridMultilevel"/>
     <w:tmpl w:val="37145456"/>
@@ -2377,7 +2668,7 @@
       </w:pPr>
     </w:lvl>
   </w:abstractNum>
-  <w:abstractNum w:abstractNumId="17" w15:restartNumberingAfterBreak="0">
+  <w:abstractNum w:abstractNumId="18" w15:restartNumberingAfterBreak="0">
     <w:nsid w:val="64FA108F"/>
     <w:multiLevelType w:val="hybridMultilevel"/>
     <w:tmpl w:val="22D809B2"/>
@@ -2466,7 +2757,7 @@
       </w:pPr>
     </w:lvl>
   </w:abstractNum>
-  <w:abstractNum w:abstractNumId="18" w15:restartNumberingAfterBreak="0">
+  <w:abstractNum w:abstractNumId="19" w15:restartNumberingAfterBreak="0">
     <w:nsid w:val="68932E96"/>
     <w:multiLevelType w:val="hybridMultilevel"/>
     <w:tmpl w:val="BE625E04"/>
@@ -2555,7 +2846,7 @@
       </w:pPr>
     </w:lvl>
   </w:abstractNum>
-  <w:abstractNum w:abstractNumId="19" w15:restartNumberingAfterBreak="0">
+  <w:abstractNum w:abstractNumId="20" w15:restartNumberingAfterBreak="0">
     <w:nsid w:val="6BA908FD"/>
     <w:multiLevelType w:val="hybridMultilevel"/>
     <w:tmpl w:val="0BF863D6"/>
@@ -2668,7 +2959,7 @@
       </w:rPr>
     </w:lvl>
   </w:abstractNum>
-  <w:abstractNum w:abstractNumId="20" w15:restartNumberingAfterBreak="0">
+  <w:abstractNum w:abstractNumId="21" w15:restartNumberingAfterBreak="0">
     <w:nsid w:val="6D302699"/>
     <w:multiLevelType w:val="hybridMultilevel"/>
     <w:tmpl w:val="EEFA9DFC"/>
@@ -2757,7 +3048,7 @@
       </w:pPr>
     </w:lvl>
   </w:abstractNum>
-  <w:abstractNum w:abstractNumId="21" w15:restartNumberingAfterBreak="0">
+  <w:abstractNum w:abstractNumId="22" w15:restartNumberingAfterBreak="0">
     <w:nsid w:val="6DBC15F0"/>
     <w:multiLevelType w:val="hybridMultilevel"/>
     <w:tmpl w:val="CCCC672A"/>
@@ -2846,7 +3137,7 @@
       </w:pPr>
     </w:lvl>
   </w:abstractNum>
-  <w:abstractNum w:abstractNumId="22" w15:restartNumberingAfterBreak="0">
+  <w:abstractNum w:abstractNumId="23" w15:restartNumberingAfterBreak="0">
     <w:nsid w:val="75407168"/>
     <w:multiLevelType w:val="hybridMultilevel"/>
     <w:tmpl w:val="C8748FBA"/>
@@ -2933,73 +3224,76 @@
     </w:lvl>
   </w:abstractNum>
   <w:num w:numId="1">
-    <w:abstractNumId w:val="11"/>
+    <w:abstractNumId w:val="12"/>
   </w:num>
   <w:num w:numId="2">
+    <w:abstractNumId w:val="9"/>
+  </w:num>
+  <w:num w:numId="3">
+    <w:abstractNumId w:val="20"/>
+  </w:num>
+  <w:num w:numId="4">
+    <w:abstractNumId w:val="23"/>
+  </w:num>
+  <w:num w:numId="5">
+    <w:abstractNumId w:val="5"/>
+  </w:num>
+  <w:num w:numId="6">
+    <w:abstractNumId w:val="10"/>
+  </w:num>
+  <w:num w:numId="7">
+    <w:abstractNumId w:val="21"/>
+  </w:num>
+  <w:num w:numId="8">
     <w:abstractNumId w:val="8"/>
   </w:num>
-  <w:num w:numId="3">
-    <w:abstractNumId w:val="19"/>
+  <w:num w:numId="9">
+    <w:abstractNumId w:val="7"/>
   </w:num>
-  <w:num w:numId="4">
-    <w:abstractNumId w:val="22"/>
+  <w:num w:numId="10">
+    <w:abstractNumId w:val="13"/>
   </w:num>
-  <w:num w:numId="5">
+  <w:num w:numId="11">
     <w:abstractNumId w:val="4"/>
   </w:num>
-  <w:num w:numId="6">
-    <w:abstractNumId w:val="9"/>
-  </w:num>
-  <w:num w:numId="7">
-    <w:abstractNumId w:val="20"/>
-  </w:num>
-  <w:num w:numId="8">
-    <w:abstractNumId w:val="7"/>
-  </w:num>
-  <w:num w:numId="9">
-    <w:abstractNumId w:val="6"/>
-  </w:num>
-  <w:num w:numId="10">
-    <w:abstractNumId w:val="12"/>
-  </w:num>
-  <w:num w:numId="11">
+  <w:num w:numId="12">
     <w:abstractNumId w:val="3"/>
-  </w:num>
-  <w:num w:numId="12">
-    <w:abstractNumId w:val="2"/>
   </w:num>
   <w:num w:numId="13">
     <w:abstractNumId w:val="1"/>
   </w:num>
   <w:num w:numId="14">
-    <w:abstractNumId w:val="5"/>
+    <w:abstractNumId w:val="6"/>
   </w:num>
   <w:num w:numId="15">
-    <w:abstractNumId w:val="21"/>
+    <w:abstractNumId w:val="22"/>
   </w:num>
   <w:num w:numId="16">
     <w:abstractNumId w:val="0"/>
   </w:num>
   <w:num w:numId="17">
+    <w:abstractNumId w:val="19"/>
+  </w:num>
+  <w:num w:numId="18">
+    <w:abstractNumId w:val="14"/>
+  </w:num>
+  <w:num w:numId="19">
+    <w:abstractNumId w:val="16"/>
+  </w:num>
+  <w:num w:numId="20">
     <w:abstractNumId w:val="18"/>
   </w:num>
-  <w:num w:numId="18">
-    <w:abstractNumId w:val="13"/>
-  </w:num>
-  <w:num w:numId="19">
+  <w:num w:numId="21">
     <w:abstractNumId w:val="15"/>
   </w:num>
-  <w:num w:numId="20">
+  <w:num w:numId="22">
     <w:abstractNumId w:val="17"/>
   </w:num>
-  <w:num w:numId="21">
-    <w:abstractNumId w:val="14"/>
+  <w:num w:numId="23">
+    <w:abstractNumId w:val="11"/>
   </w:num>
-  <w:num w:numId="22">
-    <w:abstractNumId w:val="16"/>
-  </w:num>
-  <w:num w:numId="23">
-    <w:abstractNumId w:val="10"/>
+  <w:num w:numId="24">
+    <w:abstractNumId w:val="2"/>
   </w:num>
 </w:numbering>
 </file>

</xml_diff>